<commit_message>
se agrego el diagrama de clases y se modifico algo de la documentacion
</commit_message>
<xml_diff>
--- a/docs/engineering method requirement analysis  and the rest of the documents.docx
+++ b/docs/engineering method requirement analysis  and the rest of the documents.docx
@@ -12162,8 +12162,8 @@
         <w:ind w:left="708"/>
         <w:rPr>
           <w:rFonts w:ascii="Times New Roman" w:eastAsia="Times New Roman" w:hAnsi="Times New Roman" w:cs="Times New Roman"/>
-          <w:sz w:val="24"/>
-          <w:szCs w:val="24"/>
+          <w:sz w:val="32"/>
+          <w:szCs w:val="32"/>
           <w:lang w:eastAsia="es-CO"/>
         </w:rPr>
       </w:pPr>
@@ -12171,40 +12171,26 @@
     <w:p>
       <w:pPr>
         <w:ind w:left="708"/>
-        <w:rPr>
-          <w:sz w:val="24"/>
-          <w:szCs w:val="24"/>
-        </w:rPr>
-      </w:pPr>
-      <w:r>
-        <w:rPr>
-          <w:sz w:val="24"/>
-          <w:szCs w:val="24"/>
-        </w:rPr>
-        <w:t>the whole design part goes here...</w:t>
+      </w:pPr>
+      <w:r>
+        <w:t>the class diagram is in another file in this same folder</w:t>
+      </w:r>
+      <w:r>
+        <w:t>.</w:t>
       </w:r>
     </w:p>
     <w:p>
       <w:pPr>
-        <w:rPr>
+        <w:spacing w:after="0" w:line="240" w:lineRule="auto"/>
+        <w:textAlignment w:val="baseline"/>
+        <w:rPr>
+          <w:rFonts w:ascii="Trebuchet MS" w:eastAsia="Times New Roman" w:hAnsi="Trebuchet MS" w:cs="Times New Roman"/>
           <w:b/>
           <w:bCs/>
-          <w:sz w:val="18"/>
-          <w:szCs w:val="18"/>
-        </w:rPr>
-      </w:pPr>
-    </w:p>
-    <w:p>
-      <w:pPr>
-        <w:spacing w:after="0" w:line="240" w:lineRule="auto"/>
-        <w:textAlignment w:val="baseline"/>
-        <w:rPr>
-          <w:rFonts w:ascii="Trebuchet MS" w:eastAsia="Times New Roman" w:hAnsi="Trebuchet MS" w:cs="Times New Roman"/>
-          <w:b/>
-          <w:bCs/>
           <w:color w:val="000000"/>
           <w:sz w:val="26"/>
           <w:szCs w:val="26"/>
+          <w:u w:val="single"/>
           <w:lang w:eastAsia="es-CO"/>
         </w:rPr>
       </w:pPr>
@@ -12263,30 +12249,24 @@
         <w:rPr>
           <w:rFonts w:ascii="Trebuchet MS" w:eastAsia="Times New Roman" w:hAnsi="Trebuchet MS" w:cs="Times New Roman"/>
           <w:color w:val="000000"/>
-          <w:sz w:val="24"/>
-          <w:szCs w:val="24"/>
-          <w:lang w:eastAsia="es-CO"/>
-        </w:rPr>
-      </w:pPr>
-      <w:r>
-        <w:rPr>
-          <w:rFonts w:ascii="Trebuchet MS" w:eastAsia="Times New Roman" w:hAnsi="Trebuchet MS" w:cs="Times New Roman"/>
-          <w:color w:val="000000"/>
-          <w:sz w:val="24"/>
-          <w:szCs w:val="24"/>
-          <w:lang w:eastAsia="es-CO"/>
-        </w:rPr>
-        <w:t>the code that solves the problem</w:t>
-      </w:r>
-      <w:r>
-        <w:rPr>
-          <w:rFonts w:ascii="Trebuchet MS" w:eastAsia="Times New Roman" w:hAnsi="Trebuchet MS" w:cs="Times New Roman"/>
-          <w:color w:val="000000"/>
-          <w:sz w:val="24"/>
-          <w:szCs w:val="24"/>
-          <w:lang w:eastAsia="es-CO"/>
-        </w:rPr>
-        <w:t>.</w:t>
+          <w:lang w:eastAsia="es-CO"/>
+        </w:rPr>
+      </w:pPr>
+      <w:r>
+        <w:rPr>
+          <w:rFonts w:ascii="Trebuchet MS" w:eastAsia="Times New Roman" w:hAnsi="Trebuchet MS" w:cs="Times New Roman"/>
+          <w:color w:val="000000"/>
+          <w:lang w:eastAsia="es-CO"/>
+        </w:rPr>
+        <w:t>the code that solves the problem.</w:t>
+      </w:r>
+      <w:r>
+        <w:rPr>
+          <w:rFonts w:ascii="Trebuchet MS" w:eastAsia="Times New Roman" w:hAnsi="Trebuchet MS" w:cs="Times New Roman"/>
+          <w:color w:val="000000"/>
+          <w:lang w:eastAsia="es-CO"/>
+        </w:rPr>
+        <w:t xml:space="preserve"> In the other folder. </w:t>
       </w:r>
     </w:p>
     <w:p>

</xml_diff>